<commit_message>
myjobs, admin inf changes
</commit_message>
<xml_diff>
--- a/server/src/api/utils/PdfService/output.docx
+++ b/server/src/api/utils/PdfService/output.docx
@@ -1015,7 +1015,7 @@
               <w:rPr>
                 <w:color w:val="000000"/>
               </w:rPr>
-              <w:t xml:space="preserve">Graphics Designer</w:t>
+              <w:t xml:space="preserve">Software Developer</w:t>
             </w:r>
             <w:proofErr w:type="spellStart"/>
             <w:r>
@@ -1160,7 +1160,7 @@
                 <w:b/>
                 <w:color w:val="000000"/>
               </w:rPr>
-              <w:t xml:space="preserve">Hyderabad</w:t>
+              <w:t xml:space="preserve">Delhi</w:t>
             </w:r>
             <w:proofErr w:type="spellStart"/>
             <w:r>
@@ -1341,7 +1341,7 @@
                 <w:b/>
                 <w:color w:val="000000"/>
               </w:rPr>
-              <w:t xml:space="preserve">Hyderabad</w:t>
+              <w:t xml:space="preserve">Delhi</w:t>
             </w:r>
             <w:proofErr w:type="spellStart"/>
             <w:r>
@@ -2086,7 +2086,7 @@
                 <w:sz w:val="24"/>
                 <w:szCs w:val="24"/>
               </w:rPr>
-              <w:t/>
+              <w:t xml:space="preserve">Rahul Gupta</w:t>
             </w:r>
             <w:proofErr w:type="spellStart"/>
             <w:r>
@@ -2327,7 +2327,7 @@
                 <w:sz w:val="24"/>
                 <w:szCs w:val="24"/>
               </w:rPr>
-              <w:t/>
+              <w:t xml:space="preserve">1234567890</w:t>
             </w:r>
             <w:proofErr w:type="spellStart"/>
             <w:r>
@@ -2467,7 +2467,7 @@
                 <w:sz w:val="24"/>
                 <w:szCs w:val="24"/>
               </w:rPr>
-              <w:t/>
+              <w:t xml:space="preserve">1234567890</w:t>
             </w:r>
             <w:proofErr w:type="spellStart"/>
             <w:r>
@@ -3427,7 +3427,7 @@
               <w:rPr>
                 <w:rFonts w:ascii="Avenir" w:eastAsia="Avenir" w:hAnsi="Avenir" w:cs="Avenir"/>
               </w:rPr>
-              <w:t xml:space="preserve">Not Applicable</w:t>
+              <w:t xml:space="preserve">Virtual</w:t>
             </w:r>
             <w:proofErr w:type="spellStart"/>
             <w:r>
@@ -3734,7 +3734,7 @@
               <w:rPr>
                 <w:rFonts w:ascii="Avenir" w:eastAsia="Avenir" w:hAnsi="Avenir" w:cs="Avenir"/>
               </w:rPr>
-              <w:t xml:space="preserve">Campus Visit</w:t>
+              <w:t xml:space="preserve">Not Applicable</w:t>
             </w:r>
             <w:proofErr w:type="spellStart"/>
             <w:r>

</xml_diff>